<commit_message>
Reduce size of attachments
</commit_message>
<xml_diff>
--- a/src/main/resources/document/perso_2nd.docx
+++ b/src/main/resources/document/perso_2nd.docx
@@ -116,9 +116,9 @@
           <w:bdr w:val="none" w:sz="0" w:space="0" w:color="auto" w:frame="1"/>
         </w:rPr>
         <w:drawing>
-          <wp:inline distT="0" distB="0" distL="0" distR="0" wp14:anchorId="0F7B3AFF" wp14:editId="68CA5F58">
-            <wp:extent cx="1508760" cy="1798320"/>
-            <wp:effectExtent l="0" t="0" r="0" b="0"/>
+          <wp:inline distT="0" distB="0" distL="0" distR="0" wp14:anchorId="0F7B3AFF" wp14:editId="48692B07">
+            <wp:extent cx="812800" cy="968792"/>
+            <wp:effectExtent l="0" t="0" r="6350" b="3175"/>
             <wp:docPr id="3" name="Image 3" descr="Les_différents_types_de_personnages_secondaires_Edilivre"/>
             <wp:cNvGraphicFramePr>
               <a:graphicFrameLocks xmlns:a="http://schemas.openxmlformats.org/drawingml/2006/main" noChangeAspect="1"/>
@@ -133,7 +133,7 @@
                     </pic:cNvPicPr>
                   </pic:nvPicPr>
                   <pic:blipFill>
-                    <a:blip r:embed="rId4">
+                    <a:blip r:embed="rId4" cstate="print">
                       <a:extLst>
                         <a:ext uri="{28A0092B-C50C-407E-A947-70E740481C1C}">
                           <a14:useLocalDpi xmlns:a14="http://schemas.microsoft.com/office/drawing/2010/main" val="0"/>
@@ -148,7 +148,7 @@
                   <pic:spPr bwMode="auto">
                     <a:xfrm>
                       <a:off x="0" y="0"/>
-                      <a:ext cx="1508760" cy="1798320"/>
+                      <a:ext cx="857279" cy="1021808"/>
                     </a:xfrm>
                     <a:prstGeom prst="rect">
                       <a:avLst/>
@@ -240,131 +240,6 @@
         <w:t>Un peu moins importants que les alliés du héros, les personnages mineurs ont pour objectif de créer une ambiance. Ils vont venir apporter quelque chose à votre histoire, qui permettra au lecteur de se souvenir d’eux, même s’ils ne seront pas pour autant nécessaires à l’intrigue. N’hésitez pas à jouer sur leurs traits de caractère pour marquer les esprits. Cela pourra être par leur humour, leur excentricité, leur obsession ou encore leur côté effrayant. L’important est d’exagérer ce qui fait leur particularité, sans pour autant avoir besoin d’approfondir ces personnages.</w:t>
       </w:r>
     </w:p>
-    <w:p>
-      <w:pPr>
-        <w:pStyle w:val="NormalWeb"/>
-        <w:spacing w:before="0" w:beforeAutospacing="0" w:after="0" w:afterAutospacing="0" w:line="360" w:lineRule="atLeast"/>
-        <w:jc w:val="both"/>
-        <w:textAlignment w:val="baseline"/>
-        <w:rPr>
-          <w:rFonts w:ascii="Montserrat" w:hAnsi="Montserrat"/>
-        </w:rPr>
-      </w:pPr>
-      <w:r>
-        <w:rPr>
-          <w:rStyle w:val="lev"/>
-          <w:rFonts w:ascii="Arial" w:hAnsi="Arial" w:cs="Arial"/>
-          <w:color w:val="D8651A"/>
-          <w:sz w:val="30"/>
-          <w:szCs w:val="30"/>
-          <w:bdr w:val="none" w:sz="0" w:space="0" w:color="auto" w:frame="1"/>
-        </w:rPr>
-        <w:lastRenderedPageBreak/>
-        <w:t>Les figurants</w:t>
-      </w:r>
-      <w:r>
-        <w:rPr>
-          <w:rFonts w:ascii="Arial" w:hAnsi="Arial" w:cs="Arial"/>
-          <w:b/>
-          <w:bCs/>
-          <w:color w:val="D8651A"/>
-          <w:sz w:val="30"/>
-          <w:szCs w:val="30"/>
-          <w:bdr w:val="none" w:sz="0" w:space="0" w:color="auto" w:frame="1"/>
-        </w:rPr>
-        <w:br/>
-      </w:r>
-      <w:r>
-        <w:rPr>
-          <w:rFonts w:ascii="Arial" w:hAnsi="Arial" w:cs="Arial"/>
-          <w:b/>
-          <w:bCs/>
-          <w:noProof/>
-          <w:color w:val="D8651A"/>
-          <w:sz w:val="30"/>
-          <w:szCs w:val="30"/>
-          <w:bdr w:val="none" w:sz="0" w:space="0" w:color="auto" w:frame="1"/>
-        </w:rPr>
-        <w:drawing>
-          <wp:inline distT="0" distB="0" distL="0" distR="0" wp14:anchorId="059310CC" wp14:editId="05E311DF">
-            <wp:extent cx="2286000" cy="1524000"/>
-            <wp:effectExtent l="0" t="0" r="0" b="0"/>
-            <wp:docPr id="2" name="Image 2" descr="Les_différents_types_de_personnages_secondaires_Edilivre"/>
-            <wp:cNvGraphicFramePr>
-              <a:graphicFrameLocks xmlns:a="http://schemas.openxmlformats.org/drawingml/2006/main" noChangeAspect="1"/>
-            </wp:cNvGraphicFramePr>
-            <a:graphic xmlns:a="http://schemas.openxmlformats.org/drawingml/2006/main">
-              <a:graphicData uri="http://schemas.openxmlformats.org/drawingml/2006/picture">
-                <pic:pic xmlns:pic="http://schemas.openxmlformats.org/drawingml/2006/picture">
-                  <pic:nvPicPr>
-                    <pic:cNvPr id="0" name="Picture 7" descr="Les_différents_types_de_personnages_secondaires_Edilivre"/>
-                    <pic:cNvPicPr>
-                      <a:picLocks noChangeAspect="1" noChangeArrowheads="1"/>
-                    </pic:cNvPicPr>
-                  </pic:nvPicPr>
-                  <pic:blipFill>
-                    <a:blip r:embed="rId5">
-                      <a:extLst>
-                        <a:ext uri="{28A0092B-C50C-407E-A947-70E740481C1C}">
-                          <a14:useLocalDpi xmlns:a14="http://schemas.microsoft.com/office/drawing/2010/main" val="0"/>
-                        </a:ext>
-                      </a:extLst>
-                    </a:blip>
-                    <a:srcRect/>
-                    <a:stretch>
-                      <a:fillRect/>
-                    </a:stretch>
-                  </pic:blipFill>
-                  <pic:spPr bwMode="auto">
-                    <a:xfrm>
-                      <a:off x="0" y="0"/>
-                      <a:ext cx="2286000" cy="1524000"/>
-                    </a:xfrm>
-                    <a:prstGeom prst="rect">
-                      <a:avLst/>
-                    </a:prstGeom>
-                    <a:noFill/>
-                    <a:ln>
-                      <a:noFill/>
-                    </a:ln>
-                  </pic:spPr>
-                </pic:pic>
-              </a:graphicData>
-            </a:graphic>
-          </wp:inline>
-        </w:drawing>
-      </w:r>
-      <w:r>
-        <w:rPr>
-          <w:rFonts w:ascii="Arial" w:hAnsi="Arial" w:cs="Arial"/>
-          <w:sz w:val="30"/>
-          <w:szCs w:val="30"/>
-          <w:bdr w:val="none" w:sz="0" w:space="0" w:color="auto" w:frame="1"/>
-        </w:rPr>
-        <w:t>Il s’agit des personnages secondaires les moins importants de l’histoire, c’est pourquoi ils ne devront pas occuper une place trop importante au sein de votre récit. Les figurants vont simplement servir à apporter un peu plus de réalisme à un lieu ou bien une scène, un peu comme les figurants que l’on peut apercevoir dans les films. Ils ne marqueront donc pas vos lecteurs.</w:t>
-      </w:r>
-    </w:p>
-    <w:p>
-      <w:pPr>
-        <w:pStyle w:val="NormalWeb"/>
-        <w:spacing w:before="0" w:beforeAutospacing="0" w:after="0" w:afterAutospacing="0" w:line="360" w:lineRule="atLeast"/>
-        <w:jc w:val="both"/>
-        <w:textAlignment w:val="baseline"/>
-        <w:rPr>
-          <w:rFonts w:ascii="Montserrat" w:hAnsi="Montserrat"/>
-        </w:rPr>
-      </w:pPr>
-      <w:r>
-        <w:rPr>
-          <w:rFonts w:ascii="Arial" w:hAnsi="Arial" w:cs="Arial"/>
-          <w:sz w:val="30"/>
-          <w:szCs w:val="30"/>
-          <w:bdr w:val="none" w:sz="0" w:space="0" w:color="auto" w:frame="1"/>
-        </w:rPr>
-        <w:t>Utilisez-vous ces trois types de personnages secondaires au sein de vos ouvrages ? Quelles sont vos astuces pour bien les différencier ?</w:t>
-      </w:r>
-    </w:p>
-    <w:p/>
     <w:sectPr>
       <w:pgSz w:w="11906" w:h="16838"/>
       <w:pgMar w:top="1417" w:right="1417" w:bottom="1417" w:left="1417" w:header="708" w:footer="708" w:gutter="0"/>
@@ -898,8 +773,8 @@
       <w:lang w:eastAsia="fr-FR"/>
     </w:rPr>
   </w:style>
-  <w:style w:type="character" w:customStyle="1" w:styleId="title">
-    <w:name w:val="title"/>
+  <w:style w:type="character" w:customStyle="1" w:styleId="Titre10">
+    <w:name w:val="Titre1"/>
     <w:basedOn w:val="Policepardfaut"/>
     <w:rsid w:val="009967E4"/>
   </w:style>
@@ -935,7 +810,6 @@
     <w:name w:val="Normal (Web)"/>
     <w:basedOn w:val="Normal"/>
     <w:uiPriority w:val="99"/>
-    <w:semiHidden/>
     <w:unhideWhenUsed/>
     <w:rsid w:val="009967E4"/>
     <w:pPr>

</xml_diff>